<commit_message>
update pdf and doc
</commit_message>
<xml_diff>
--- a/IATrab1_Entrega1.docx
+++ b/IATrab1_Entrega1.docx
@@ -369,9 +369,68 @@
     <w:p>
       <w:pPr>
         <w:pStyle w:val="Keywords"/>
+        <w:rPr>
+          <w:lang w:val="pt-PT"/>
+        </w:rPr>
+      </w:pPr>
+      <w:r>
+        <w:rPr>
+          <w:lang w:val="pt-PT"/>
+        </w:rPr>
+        <w:t xml:space="preserve">Resumo - </w:t>
+      </w:r>
+      <w:r>
+        <w:rPr>
+          <w:lang w:val="pt-PT"/>
+        </w:rPr>
+        <w:t xml:space="preserve">Este artigo tem como objetivo definir alguns </w:t>
+      </w:r>
+      <w:proofErr w:type="spellStart"/>
+      <w:r>
+        <w:rPr>
+          <w:lang w:val="pt-PT"/>
+        </w:rPr>
+        <w:t>aspectos</w:t>
+      </w:r>
+      <w:proofErr w:type="spellEnd"/>
+      <w:r>
+        <w:rPr>
+          <w:lang w:val="pt-PT"/>
+        </w:rPr>
+        <w:t xml:space="preserve"> da implementação do jogo </w:t>
+      </w:r>
+      <w:proofErr w:type="spellStart"/>
+      <w:r>
+        <w:rPr>
+          <w:lang w:val="pt-PT"/>
+        </w:rPr>
+        <w:t>Unblock</w:t>
+      </w:r>
+      <w:proofErr w:type="spellEnd"/>
+      <w:r>
+        <w:rPr>
+          <w:lang w:val="pt-PT"/>
+        </w:rPr>
+        <w:t xml:space="preserve"> Me como problema de pesquisa.</w:t>
+      </w:r>
+      <w:r>
+        <w:rPr>
+          <w:lang w:val="pt-PT"/>
+        </w:rPr>
+        <w:t xml:space="preserve"> </w:t>
+      </w:r>
+      <w:r>
+        <w:rPr>
+          <w:lang w:val="pt-PT"/>
+        </w:rPr>
+        <w:t>A realização deste trabalho irá contribuir para o desenvolvimento de competências e conhecimento, no que toca à implementação de algoritmos no âmbito da Inteligência Artificial.</w:t>
+      </w:r>
+    </w:p>
+    <w:p>
+      <w:pPr>
+        <w:pStyle w:val="Keywords"/>
         <w:jc w:val="start"/>
         <w:rPr>
-          <w:b w:val="0"/>
           <w:lang w:val="pt-PT"/>
         </w:rPr>
       </w:pPr>
@@ -383,31 +442,33 @@
       </w:r>
       <w:r>
         <w:rPr>
-          <w:b w:val="0"/>
           <w:lang w:val="pt-PT"/>
         </w:rPr>
         <w:t>Inteligência Artificial</w:t>
       </w:r>
       <w:r>
         <w:rPr>
-          <w:b w:val="0"/>
           <w:lang w:val="pt-PT"/>
         </w:rPr>
         <w:t xml:space="preserve">, </w:t>
       </w:r>
       <w:r>
         <w:rPr>
-          <w:b w:val="0"/>
           <w:lang w:val="pt-PT"/>
         </w:rPr>
         <w:t>Algoritmo</w:t>
       </w:r>
       <w:r>
         <w:rPr>
-          <w:b w:val="0"/>
           <w:lang w:val="pt-PT"/>
         </w:rPr>
         <w:t>s de pesquisa</w:t>
+      </w:r>
+      <w:r>
+        <w:rPr>
+          <w:lang w:val="pt-PT"/>
+        </w:rPr>
+        <w:t>.</w:t>
       </w:r>
     </w:p>
     <w:p>
@@ -575,19 +636,48 @@
       </w:pPr>
       <w:r>
         <w:rPr>
+          <w:lang w:val="pt-PT"/>
+        </w:rPr>
+        <w:t>O “</w:t>
+      </w:r>
+      <w:proofErr w:type="spellStart"/>
+      <w:r>
+        <w:rPr>
+          <w:lang w:val="pt-PT"/>
+        </w:rPr>
+        <w:t>Unblock</w:t>
+      </w:r>
+      <w:proofErr w:type="spellEnd"/>
+      <w:r>
+        <w:rPr>
+          <w:lang w:val="pt-PT"/>
+        </w:rPr>
+        <w:t xml:space="preserve"> Me” é um jogo onde o objetivo é remover o bloco vermelho do tabuleiro. Os blocos são posicionados no tabuleiro de forma vertical ou horizontal; um bloco horizontal só se pode mover para a esquerda e direita enquanto os blocos verticais apenas se podem mover para cima e para baixo. O Jogador deve mover os blocos de forma a conseguir arranjar um caminho livre para o bloco vermelho sair.</w:t>
+      </w:r>
+    </w:p>
+    <w:p>
+      <w:pPr>
+        <w:ind w:firstLine="36pt"/>
+        <w:jc w:val="both"/>
+        <w:rPr>
+          <w:lang w:val="pt-PT"/>
+        </w:rPr>
+      </w:pPr>
+      <w:r>
+        <w:rPr>
           <w:noProof/>
         </w:rPr>
         <w:drawing>
-          <wp:anchor distT="0" distB="0" distL="114300" distR="114300" simplePos="0" relativeHeight="251658240" behindDoc="0" locked="0" layoutInCell="1" allowOverlap="1" wp14:anchorId="345694AD" wp14:editId="1148331A">
+          <wp:anchor distT="0" distB="0" distL="114300" distR="114300" simplePos="0" relativeHeight="251658240" behindDoc="0" locked="0" layoutInCell="1" allowOverlap="1" wp14:anchorId="345694AD" wp14:editId="58A1873F">
             <wp:simplePos x="0" y="0"/>
-            <wp:positionH relativeFrom="margin">
-              <wp:posOffset>964077</wp:posOffset>
+            <wp:positionH relativeFrom="column">
+              <wp:posOffset>1005205</wp:posOffset>
             </wp:positionH>
             <wp:positionV relativeFrom="margin">
-              <wp:posOffset>6347900</wp:posOffset>
+              <wp:posOffset>7267575</wp:posOffset>
             </wp:positionV>
-            <wp:extent cx="1283335" cy="2055495"/>
-            <wp:effectExtent l="19050" t="19050" r="12065" b="20955"/>
+            <wp:extent cx="986155" cy="1581150"/>
+            <wp:effectExtent l="19050" t="19050" r="23495" b="19050"/>
             <wp:wrapSquare wrapText="bothSides"/>
             <wp:docPr id="1" name="Picture 1" descr="https://scontent.fopo1-1.fna.fbcdn.net/v/t1.15752-9/53302285_565530677264022_6754117247288999936_n.png?_nc_cat=105&amp;_nc_ht=scontent.fopo1-1.fna&amp;oh=b59bc165cb4d46adbefcf468a670aa26&amp;oe=5D08107D"/>
             <wp:cNvGraphicFramePr>
@@ -618,7 +708,7 @@
                   <pic:spPr bwMode="auto">
                     <a:xfrm>
                       <a:off x="0" y="0"/>
-                      <a:ext cx="1283335" cy="2055495"/>
+                      <a:ext cx="986155" cy="1581150"/>
                     </a:xfrm>
                     <a:prstGeom prst="rect">
                       <a:avLst/>
@@ -642,26 +732,6 @@
           </wp:anchor>
         </w:drawing>
       </w:r>
-      <w:r>
-        <w:rPr>
-          <w:lang w:val="pt-PT"/>
-        </w:rPr>
-        <w:t>O “</w:t>
-      </w:r>
-      <w:proofErr w:type="spellStart"/>
-      <w:r>
-        <w:rPr>
-          <w:lang w:val="pt-PT"/>
-        </w:rPr>
-        <w:t>Unblock</w:t>
-      </w:r>
-      <w:proofErr w:type="spellEnd"/>
-      <w:r>
-        <w:rPr>
-          <w:lang w:val="pt-PT"/>
-        </w:rPr>
-        <w:t xml:space="preserve"> Me” é um jogo onde o objetivo é remover o bloco vermelho do tabuleiro. Os blocos são posicionados no tabuleiro de forma vertical ou horizontal; um bloco horizontal só se pode mover para a esquerda e direita enquanto os blocos verticais apenas se podem mover para cima e para baixo. O Jogador deve mover os blocos de forma a conseguir arranjar um caminho livre para o bloco vermelho sair.</w:t>
-      </w:r>
     </w:p>
     <w:p>
       <w:pPr>
@@ -671,21 +741,66 @@
           <w:lang w:val="pt-PT"/>
         </w:rPr>
       </w:pPr>
+    </w:p>
+    <w:p>
+      <w:pPr>
+        <w:ind w:firstLine="36pt"/>
+        <w:jc w:val="both"/>
+        <w:rPr>
+          <w:lang w:val="pt-PT"/>
+        </w:rPr>
+      </w:pPr>
+    </w:p>
+    <w:p>
+      <w:pPr>
+        <w:ind w:firstLine="36pt"/>
+        <w:jc w:val="both"/>
+        <w:rPr>
+          <w:lang w:val="pt-PT"/>
+        </w:rPr>
+      </w:pPr>
+    </w:p>
+    <w:p>
+      <w:pPr>
+        <w:ind w:firstLine="36pt"/>
+        <w:jc w:val="both"/>
+        <w:rPr>
+          <w:lang w:val="pt-PT"/>
+        </w:rPr>
+      </w:pPr>
+    </w:p>
+    <w:p>
+      <w:pPr>
+        <w:ind w:firstLine="36pt"/>
+        <w:jc w:val="both"/>
+        <w:rPr>
+          <w:lang w:val="pt-PT"/>
+        </w:rPr>
+      </w:pPr>
+    </w:p>
+    <w:p>
+      <w:pPr>
+        <w:ind w:firstLine="36pt"/>
+        <w:jc w:val="both"/>
+        <w:rPr>
+          <w:lang w:val="pt-PT"/>
+        </w:rPr>
+      </w:pPr>
       <w:r>
         <w:rPr>
           <w:noProof/>
           <w:lang w:val="pt-PT"/>
         </w:rPr>
         <w:drawing>
-          <wp:anchor distT="45720" distB="45720" distL="114300" distR="114300" simplePos="0" relativeHeight="251660288" behindDoc="0" locked="0" layoutInCell="1" allowOverlap="1" wp14:anchorId="0783D776" wp14:editId="3CA22C38">
+          <wp:anchor distT="45720" distB="45720" distL="114300" distR="114300" simplePos="0" relativeHeight="251660288" behindDoc="0" locked="0" layoutInCell="1" allowOverlap="1" wp14:anchorId="0783D776" wp14:editId="4AA08BDA">
             <wp:simplePos x="0" y="0"/>
-            <wp:positionH relativeFrom="column">
-              <wp:posOffset>47870</wp:posOffset>
+            <wp:positionH relativeFrom="margin">
+              <wp:align>left</wp:align>
             </wp:positionH>
             <wp:positionV relativeFrom="paragraph">
-              <wp:posOffset>2092912</wp:posOffset>
+              <wp:posOffset>758825</wp:posOffset>
             </wp:positionV>
-            <wp:extent cx="3077210" cy="272415"/>
+            <wp:extent cx="3077210" cy="219075"/>
             <wp:effectExtent l="0" t="0" r="0" b="0"/>
             <wp:wrapSquare wrapText="bothSides"/>
             <wp:docPr id="217" name="Text Box 2"/>
@@ -701,7 +816,7 @@
                   <wp:spPr bwMode="auto">
                     <a:xfrm>
                       <a:off x="0" y="0"/>
-                      <a:ext cx="3077210" cy="272415"/>
+                      <a:ext cx="3077210" cy="219075"/>
                     </a:xfrm>
                     <a:prstGeom prst="rect">
                       <a:avLst/>
@@ -736,7 +851,21 @@
                             <w:sz w:val="16"/>
                             <w:lang w:val="pt-PT"/>
                           </w:rPr>
-                          <w:t xml:space="preserve"> exemplo de um jogo </w:t>
+                          <w:t xml:space="preserve"> exemplo de um </w:t>
+                        </w:r>
+                        <w:r>
+                          <w:rPr>
+                            <w:sz w:val="16"/>
+                            <w:lang w:val="pt-PT"/>
+                          </w:rPr>
+                          <w:t>nível do jogo:</w:t>
+                        </w:r>
+                        <w:r>
+                          <w:rPr>
+                            <w:sz w:val="16"/>
+                            <w:lang w:val="pt-PT"/>
+                          </w:rPr>
+                          <w:t xml:space="preserve"> </w:t>
                         </w:r>
                         <w:proofErr w:type="spellStart"/>
                         <w:r>
@@ -753,6 +882,13 @@
                             <w:lang w:val="pt-PT"/>
                           </w:rPr>
                           <w:t xml:space="preserve"> Me</w:t>
+                        </w:r>
+                        <w:r>
+                          <w:rPr>
+                            <w:sz w:val="16"/>
+                            <w:lang w:val="pt-PT"/>
+                          </w:rPr>
+                          <w:t>.</w:t>
                         </w:r>
                       </w:p>
                     </wne:txbxContent>
@@ -776,16 +912,6 @@
     <w:p>
       <w:pPr>
         <w:pStyle w:val="Heading1"/>
-        <w:numPr>
-          <w:ilvl w:val="0"/>
-          <w:numId w:val="0"/>
-        </w:numPr>
-        <w:jc w:val="both"/>
-      </w:pPr>
-    </w:p>
-    <w:p>
-      <w:pPr>
-        <w:pStyle w:val="Heading1"/>
         <w:jc w:val="both"/>
       </w:pPr>
       <w:r>
@@ -1196,16 +1322,7 @@
           <w:color w:val="000000"/>
           <w:lang w:val="pt-PT" w:eastAsia="en-GB"/>
         </w:rPr>
-        <w:t xml:space="preserve">”, onde outros estudantes já </w:t>
-      </w:r>
-      <w:r>
-        <w:rPr>
-          <w:rFonts w:eastAsia="Times New Roman"/>
-          <w:color w:val="000000"/>
-          <w:lang w:val="pt-PT" w:eastAsia="en-GB"/>
-        </w:rPr>
-        <w:lastRenderedPageBreak/>
-        <w:t>exploraram as diferentes formas de encontrar soluções para os diferentes níveis através de métodos de pesquisa.</w:t>
+        <w:t>”, onde outros estudantes já exploraram as diferentes formas de encontrar soluções para os diferentes níveis através de métodos de pesquisa.</w:t>
       </w:r>
     </w:p>
     <w:p>
@@ -1224,6 +1341,7 @@
           <w:color w:val="000000"/>
           <w:lang w:val="pt-PT" w:eastAsia="en-GB"/>
         </w:rPr>
+        <w:lastRenderedPageBreak/>
         <w:t xml:space="preserve">Na resposta a esta questão no </w:t>
       </w:r>
       <w:proofErr w:type="spellStart"/>
@@ -1319,7 +1437,7 @@
           <w:color w:val="000000"/>
           <w:lang w:val="pt-PT" w:eastAsia="en-GB"/>
         </w:rPr>
-        <w:t xml:space="preserve">ue, no caso deste jogo, é igual à pesquisa em largura, visto </w:t>
+        <w:t xml:space="preserve">ue, no caso deste jogo, é igual à pesquisa em largura, visto que o custo da solução corresponde ao número de passos </w:t>
       </w:r>
       <w:r>
         <w:rPr>
@@ -1327,7 +1445,7 @@
           <w:color w:val="000000"/>
           <w:lang w:val="pt-PT" w:eastAsia="en-GB"/>
         </w:rPr>
-        <w:t>que o custo da solução corresponde ao número de passos necessários a lá chegar. Para os algoritmos de pesquisa não informada, nomeadamente, a pesquisa em largura, em profundidade e o aprofundamento progressivo, iremos ignorar os estados repetidos, de modo a alcançarmos uma solução eficiente com um número finito de possibilidades</w:t>
+        <w:t>necessários a lá chegar. Para os algoritmos de pesquisa não informada, nomeadamente, a pesquisa em largura, em profundidade e o aprofundamento progressivo, iremos ignorar os estados repetidos, de modo a alcançarmos uma solução eficiente com um número finito de possibilidades</w:t>
       </w:r>
       <w:r>
         <w:rPr>
@@ -4474,7 +4592,7 @@
 </file>
 
 <file path=customXml/itemProps1.xml><?xml version="1.0" encoding="utf-8"?>
-<ds:datastoreItem xmlns:ds="http://purl.oclc.org/ooxml/officeDocument/customXml" ds:itemID="{6BE4E14A-8B54-481D-AD37-A12C6A16D923}">
+<ds:datastoreItem xmlns:ds="http://purl.oclc.org/ooxml/officeDocument/customXml" ds:itemID="{2AC82F25-2FE3-454C-B727-0913C6FFC825}">
   <ds:schemaRefs>
     <ds:schemaRef ds:uri="http://schemas.openxmlformats.org/officeDocument/2006/bibliography"/>
   </ds:schemaRefs>

</xml_diff>